<commit_message>
additional diagram on staging included
</commit_message>
<xml_diff>
--- a/GitDocumentation.docx
+++ b/GitDocumentation.docx
@@ -77,8 +77,21 @@
           <w:sz w:val="24"/>
           <w:szCs w:val="24"/>
         </w:rPr>
-        <w:t>git add .</w:t>
-      </w:r>
+        <w:t xml:space="preserve">git </w:t>
+      </w:r>
+      <w:proofErr w:type="gramStart"/>
+      <w:r>
+        <w:rPr>
+          <w:rFonts w:ascii="Arial" w:hAnsi="Arial" w:cs="Arial"/>
+          <w:b w:val="0"/>
+          <w:bCs w:val="0"/>
+          <w:color w:val="242729"/>
+          <w:sz w:val="24"/>
+          <w:szCs w:val="24"/>
+        </w:rPr>
+        <w:t>add .</w:t>
+      </w:r>
+      <w:proofErr w:type="gramEnd"/>
     </w:p>
     <w:p>
       <w:pPr>
@@ -104,7 +117,19 @@
           <w:sz w:val="24"/>
           <w:szCs w:val="24"/>
         </w:rPr>
-        <w:t>ren gitignore.txt .</w:t>
+        <w:t xml:space="preserve">ren </w:t>
+      </w:r>
+      <w:proofErr w:type="gramStart"/>
+      <w:r>
+        <w:rPr>
+          <w:rFonts w:ascii="Arial" w:hAnsi="Arial" w:cs="Arial"/>
+          <w:b w:val="0"/>
+          <w:bCs w:val="0"/>
+          <w:color w:val="242729"/>
+          <w:sz w:val="24"/>
+          <w:szCs w:val="24"/>
+        </w:rPr>
+        <w:t>gitignore.txt .</w:t>
       </w:r>
       <w:proofErr w:type="spellStart"/>
       <w:r>
@@ -119,6 +144,7 @@
         <w:t>gitignore</w:t>
       </w:r>
       <w:proofErr w:type="spellEnd"/>
+      <w:proofErr w:type="gramEnd"/>
     </w:p>
     <w:p>
       <w:pPr>
@@ -323,10 +349,6 @@
         <w:shd w:val="clear" w:color="auto" w:fill="FFFFFF"/>
         <w:spacing w:before="0" w:beforeAutospacing="0" w:after="0"/>
         <w:textAlignment w:val="baseline"/>
-        <w:rPr>
-          <w:rFonts w:ascii="Arial" w:hAnsi="Arial" w:cs="Arial"/>
-          <w:color w:val="242729"/>
-        </w:rPr>
       </w:pPr>
       <w:r>
         <w:rPr>
@@ -450,19 +472,172 @@
           </wp:inline>
         </w:drawing>
       </w:r>
-      <w:hyperlink r:id="rId7" w:history="1">
-        <w:r>
-          <w:rPr>
-            <w:rFonts w:ascii="Arial" w:hAnsi="Arial" w:cs="Arial"/>
-            <w:b w:val="0"/>
-            <w:bCs w:val="0"/>
-            <w:color w:val="0000FF"/>
-            <w:u w:val="single"/>
-            <w:bdr w:val="none" w:sz="0" w:space="0" w:color="auto" w:frame="1"/>
-          </w:rPr>
-          <w:t>What does git push -u mean?</w:t>
-        </w:r>
-      </w:hyperlink>
+    </w:p>
+    <w:p>
+      <w:pPr>
+        <w:shd w:val="clear" w:color="auto" w:fill="FFFFFF"/>
+        <w:spacing w:after="0" w:line="240" w:lineRule="auto"/>
+        <w:textAlignment w:val="baseline"/>
+        <w:rPr>
+          <w:rFonts w:ascii="Arial" w:eastAsia="Times New Roman" w:hAnsi="Arial" w:cs="Arial"/>
+          <w:color w:val="242729"/>
+          <w:sz w:val="23"/>
+          <w:szCs w:val="23"/>
+        </w:rPr>
+      </w:pPr>
+      <w:r>
+        <w:rPr>
+          <w:rFonts w:ascii="Arial" w:eastAsia="Times New Roman" w:hAnsi="Arial" w:cs="Arial"/>
+          <w:color w:val="242729"/>
+          <w:sz w:val="23"/>
+          <w:szCs w:val="23"/>
+        </w:rPr>
+        <w:t>To </w:t>
+      </w:r>
+      <w:r>
+        <w:rPr>
+          <w:rFonts w:ascii="inherit" w:eastAsia="Times New Roman" w:hAnsi="inherit" w:cs="Arial"/>
+          <w:i/>
+          <w:iCs/>
+          <w:color w:val="242729"/>
+          <w:sz w:val="23"/>
+          <w:szCs w:val="23"/>
+          <w:bdr w:val="none" w:sz="0" w:space="0" w:color="auto" w:frame="1"/>
+        </w:rPr>
+        <w:t>stage</w:t>
+      </w:r>
+      <w:r>
+        <w:rPr>
+          <w:rFonts w:ascii="Arial" w:eastAsia="Times New Roman" w:hAnsi="Arial" w:cs="Arial"/>
+          <w:color w:val="242729"/>
+          <w:sz w:val="23"/>
+          <w:szCs w:val="23"/>
+        </w:rPr>
+        <w:t> a file is simply to prepare it finely for a commit. Git, with its index allows you to commit only certain parts of the changes you've done since the last commit. Say you're working on two features - one is finished, and one still needs some work done. You'd like to make a commit and go home (5 o'clock, finally!) but wouldn't like to commit the parts of the second feature, which is not done yet. You stage the parts you know belong to the first feature, and commit. Now your commit is your project with the first feature done, while the second is still in work-in-progress in your working directory.</w:t>
+      </w:r>
+    </w:p>
+    <w:p>
+      <w:pPr>
+        <w:shd w:val="clear" w:color="auto" w:fill="FFFFFF"/>
+        <w:spacing w:after="240" w:line="240" w:lineRule="auto"/>
+        <w:textAlignment w:val="baseline"/>
+        <w:rPr>
+          <w:rFonts w:ascii="Arial" w:eastAsia="Times New Roman" w:hAnsi="Arial" w:cs="Arial"/>
+          <w:color w:val="242729"/>
+          <w:sz w:val="23"/>
+          <w:szCs w:val="23"/>
+        </w:rPr>
+      </w:pPr>
+      <w:r>
+        <w:rPr>
+          <w:rFonts w:ascii="Arial" w:eastAsia="Times New Roman" w:hAnsi="Arial" w:cs="Arial"/>
+          <w:noProof/>
+          <w:color w:val="242729"/>
+          <w:sz w:val="23"/>
+          <w:szCs w:val="23"/>
+        </w:rPr>
+        <w:drawing>
+          <wp:inline distT="0" distB="0" distL="0" distR="0" wp14:anchorId="7A7328EE" wp14:editId="46173778">
+            <wp:extent cx="4411345" cy="4059555"/>
+            <wp:effectExtent l="0" t="0" r="8255" b="0"/>
+            <wp:docPr id="4" name="Picture 4"/>
+            <wp:cNvGraphicFramePr>
+              <a:graphicFrameLocks xmlns:a="http://schemas.openxmlformats.org/drawingml/2006/main" noChangeAspect="1"/>
+            </wp:cNvGraphicFramePr>
+            <a:graphic xmlns:a="http://schemas.openxmlformats.org/drawingml/2006/main">
+              <a:graphicData uri="http://schemas.openxmlformats.org/drawingml/2006/picture">
+                <pic:pic xmlns:pic="http://schemas.openxmlformats.org/drawingml/2006/picture">
+                  <pic:nvPicPr>
+                    <pic:cNvPr id="0" name="Picture 1"/>
+                    <pic:cNvPicPr>
+                      <a:picLocks noChangeAspect="1" noChangeArrowheads="1"/>
+                    </pic:cNvPicPr>
+                  </pic:nvPicPr>
+                  <pic:blipFill>
+                    <a:blip r:embed="rId7">
+                      <a:extLst>
+                        <a:ext uri="{28A0092B-C50C-407E-A947-70E740481C1C}">
+                          <a14:useLocalDpi xmlns:a14="http://schemas.microsoft.com/office/drawing/2010/main" val="0"/>
+                        </a:ext>
+                      </a:extLst>
+                    </a:blip>
+                    <a:srcRect/>
+                    <a:stretch>
+                      <a:fillRect/>
+                    </a:stretch>
+                  </pic:blipFill>
+                  <pic:spPr bwMode="auto">
+                    <a:xfrm>
+                      <a:off x="0" y="0"/>
+                      <a:ext cx="4411345" cy="4059555"/>
+                    </a:xfrm>
+                    <a:prstGeom prst="rect">
+                      <a:avLst/>
+                    </a:prstGeom>
+                    <a:noFill/>
+                    <a:ln>
+                      <a:noFill/>
+                    </a:ln>
+                  </pic:spPr>
+                </pic:pic>
+              </a:graphicData>
+            </a:graphic>
+          </wp:inline>
+        </w:drawing>
+      </w:r>
+    </w:p>
+    <w:p>
+      <w:pPr>
+        <w:pStyle w:val="Heading1"/>
+        <w:shd w:val="clear" w:color="auto" w:fill="FFFFFF"/>
+        <w:spacing w:before="0" w:beforeAutospacing="0" w:after="0"/>
+        <w:textAlignment w:val="baseline"/>
+      </w:pPr>
+    </w:p>
+    <w:bookmarkStart w:id="0" w:name="_GoBack"/>
+    <w:bookmarkEnd w:id="0"/>
+    <w:p>
+      <w:pPr>
+        <w:pStyle w:val="Heading1"/>
+        <w:shd w:val="clear" w:color="auto" w:fill="FFFFFF"/>
+        <w:spacing w:before="0" w:beforeAutospacing="0" w:after="0"/>
+        <w:textAlignment w:val="baseline"/>
+        <w:rPr>
+          <w:rFonts w:ascii="Arial" w:hAnsi="Arial" w:cs="Arial"/>
+          <w:color w:val="242729"/>
+        </w:rPr>
+      </w:pPr>
+      <w:r>
+        <w:fldChar w:fldCharType="begin"/>
+      </w:r>
+      <w:r>
+        <w:instrText xml:space="preserve"> HYPERLINK "https://stackoverflow.com/questions/5561295/what-does-git-push-u-mean" </w:instrText>
+      </w:r>
+      <w:r>
+        <w:fldChar w:fldCharType="separate"/>
+      </w:r>
+      <w:r>
+        <w:rPr>
+          <w:rFonts w:ascii="Arial" w:hAnsi="Arial" w:cs="Arial"/>
+          <w:b w:val="0"/>
+          <w:bCs w:val="0"/>
+          <w:color w:val="0000FF"/>
+          <w:u w:val="single"/>
+          <w:bdr w:val="none" w:sz="0" w:space="0" w:color="auto" w:frame="1"/>
+        </w:rPr>
+        <w:t>What does git push -u mean?</w:t>
+      </w:r>
+      <w:r>
+        <w:rPr>
+          <w:rFonts w:ascii="Arial" w:hAnsi="Arial" w:cs="Arial"/>
+          <w:b w:val="0"/>
+          <w:bCs w:val="0"/>
+          <w:color w:val="0000FF"/>
+          <w:u w:val="single"/>
+          <w:bdr w:val="none" w:sz="0" w:space="0" w:color="auto" w:frame="1"/>
+        </w:rPr>
+        <w:fldChar w:fldCharType="end"/>
+      </w:r>
     </w:p>
     <w:p>
       <w:pPr>
@@ -483,6 +658,7 @@
           <w:sz w:val="23"/>
           <w:szCs w:val="23"/>
         </w:rPr>
+        <w:lastRenderedPageBreak/>
         <w:t>--to push changes to Master</w:t>
       </w:r>
     </w:p>
@@ -665,12 +841,14 @@
       <w:r>
         <w:t xml:space="preserve">git remote </w:t>
       </w:r>
+      <w:proofErr w:type="gramStart"/>
       <w:r>
         <w:rPr>
           <w:highlight w:val="yellow"/>
         </w:rPr>
         <w:t>add</w:t>
       </w:r>
+      <w:proofErr w:type="gramEnd"/>
       <w:r>
         <w:t xml:space="preserve"> WIP https://github.com/abhigad/TestGit1.git </w:t>
       </w:r>
@@ -679,6 +857,7 @@
       <w:r>
         <w:t xml:space="preserve">git push -u </w:t>
       </w:r>
+      <w:proofErr w:type="gramStart"/>
       <w:r>
         <w:rPr>
           <w:highlight w:val="yellow"/>
@@ -686,7 +865,11 @@
         <w:t>WIP</w:t>
       </w:r>
       <w:r>
-        <w:t xml:space="preserve">  --push the branch</w:t>
+        <w:t xml:space="preserve">  --</w:t>
+      </w:r>
+      <w:proofErr w:type="gramEnd"/>
+      <w:r>
+        <w:t>push the branch</w:t>
       </w:r>
     </w:p>
     <w:p/>
@@ -697,7 +880,15 @@
     </w:p>
     <w:p>
       <w:r>
-        <w:t xml:space="preserve">git push. The git push command is used to upload local repository content to a remote repository. Pushing is how you transfer commits from your local repository to a remote repo. It's the counterpart to git fetch , but whereas fetching imports commits to local branches, pushing exports commits to remote branches. </w:t>
+        <w:t xml:space="preserve">git push. The git push command is used to upload local repository content to a remote repository. Pushing is how you transfer commits from your local repository to a remote repo. It's the counterpart to git </w:t>
+      </w:r>
+      <w:proofErr w:type="gramStart"/>
+      <w:r>
+        <w:t>fetch ,</w:t>
+      </w:r>
+      <w:proofErr w:type="gramEnd"/>
+      <w:r>
+        <w:t xml:space="preserve"> but whereas fetching imports commits to local branches, pushing exports commits to remote branches. </w:t>
       </w:r>
     </w:p>
     <w:p>
@@ -710,10 +901,12 @@
         <w:t xml:space="preserve">You are ready to push your first commit to the remote repository. The push here is for pushing your changes which requires a branch to push to call it origin and then specify the branch name master (the default branch that always exists on any </w:t>
       </w:r>
       <w:proofErr w:type="spellStart"/>
+      <w:proofErr w:type="gramStart"/>
       <w:r>
         <w:t>repository.Jul</w:t>
       </w:r>
       <w:proofErr w:type="spellEnd"/>
+      <w:proofErr w:type="gramEnd"/>
       <w:r>
         <w:t xml:space="preserve"> 15, 2018</w:t>
       </w:r>
@@ -723,41 +916,41 @@
         <w:pStyle w:val="Heading1"/>
       </w:pPr>
       <w:r>
+        <w:t>To add a file to git</w:t>
+      </w:r>
+    </w:p>
+    <w:p>
+      <w:r>
+        <w:t xml:space="preserve">git status --to check the status of </w:t>
+      </w:r>
+      <w:proofErr w:type="spellStart"/>
+      <w:r>
+        <w:t>secondfilr</w:t>
+      </w:r>
+      <w:proofErr w:type="spellEnd"/>
+    </w:p>
+    <w:p>
+      <w:r>
+        <w:t xml:space="preserve">git add SecondFile.txt </w:t>
+      </w:r>
+    </w:p>
+    <w:p>
+      <w:r>
+        <w:t>git commit --only locally</w:t>
+      </w:r>
+    </w:p>
+    <w:p>
+      <w:r>
+        <w:t>git push</w:t>
+      </w:r>
+    </w:p>
+    <w:p/>
+    <w:p>
+      <w:pPr>
+        <w:pStyle w:val="Heading1"/>
+      </w:pPr>
+      <w:r>
         <w:lastRenderedPageBreak/>
-        <w:t>To add a file to git</w:t>
-      </w:r>
-    </w:p>
-    <w:p>
-      <w:r>
-        <w:t xml:space="preserve">git status --to check the status of </w:t>
-      </w:r>
-      <w:proofErr w:type="spellStart"/>
-      <w:r>
-        <w:t>secondfilr</w:t>
-      </w:r>
-      <w:proofErr w:type="spellEnd"/>
-    </w:p>
-    <w:p>
-      <w:r>
-        <w:t xml:space="preserve">git add SecondFile.txt </w:t>
-      </w:r>
-    </w:p>
-    <w:p>
-      <w:r>
-        <w:t>git commit --only locally</w:t>
-      </w:r>
-    </w:p>
-    <w:p>
-      <w:r>
-        <w:t>git push</w:t>
-      </w:r>
-    </w:p>
-    <w:p/>
-    <w:p>
-      <w:pPr>
-        <w:pStyle w:val="Heading1"/>
-      </w:pPr>
-      <w:r>
         <w:t xml:space="preserve">Git Merge </w:t>
       </w:r>
       <w:r>
@@ -899,8 +1092,6 @@
           <w:t>https://www.git-scm.com/docs/gittutorial/1.8.2</w:t>
         </w:r>
       </w:hyperlink>
-      <w:bookmarkStart w:id="0" w:name="_GoBack"/>
-      <w:bookmarkEnd w:id="0"/>
       <w:r>
         <w:t xml:space="preserve"> </w:t>
       </w:r>
@@ -1429,6 +1620,17 @@
       <w:u w:val="single"/>
     </w:rPr>
   </w:style>
+  <w:style w:type="character" w:styleId="Emphasis">
+    <w:name w:val="Emphasis"/>
+    <w:basedOn w:val="DefaultParagraphFont"/>
+    <w:uiPriority w:val="20"/>
+    <w:qFormat/>
+    <w:rsid w:val="008E4528"/>
+    <w:rPr>
+      <w:i/>
+      <w:iCs/>
+    </w:rPr>
+  </w:style>
 </w:styles>
 </file>
 

</xml_diff>